<commit_message>
Agregados los comentarios y anotaciones de Gustavo al final del documento. Lucas.
</commit_message>
<xml_diff>
--- a/Docs/Postgrado.docx
+++ b/Docs/Postgrado.docx
@@ -1,6 +1,6 @@
 
 <file path=word/document.xml><?xml version="1.0" encoding="utf-8"?>
-<w:document xmlns:wpc="http://schemas.microsoft.com/office/word/2010/wordprocessingCanvas" xmlns:mc="http://schemas.openxmlformats.org/markup-compatibility/2006" xmlns:o="urn:schemas-microsoft-com:office:office" xmlns:r="http://schemas.openxmlformats.org/officeDocument/2006/relationships" xmlns:m="http://schemas.openxmlformats.org/officeDocument/2006/math" xmlns:v="urn:schemas-microsoft-com:vml" xmlns:wp14="http://schemas.microsoft.com/office/word/2010/wordprocessingDrawing" xmlns:wp="http://schemas.openxmlformats.org/drawingml/2006/wordprocessingDrawing" xmlns:w10="urn:schemas-microsoft-com:office:word" xmlns:w="http://schemas.openxmlformats.org/wordprocessingml/2006/main" xmlns:w14="http://schemas.microsoft.com/office/word/2010/wordml" xmlns:wpg="http://schemas.microsoft.com/office/word/2010/wordprocessingGroup" xmlns:wpi="http://schemas.microsoft.com/office/word/2010/wordprocessingInk" xmlns:wne="http://schemas.microsoft.com/office/word/2006/wordml" xmlns:wps="http://schemas.microsoft.com/office/word/2010/wordprocessingShape" mc:Ignorable="w14 wp14">
+<w:document xmlns:ve="http://schemas.openxmlformats.org/markup-compatibility/2006" xmlns:o="urn:schemas-microsoft-com:office:office" xmlns:r="http://schemas.openxmlformats.org/officeDocument/2006/relationships" xmlns:m="http://schemas.openxmlformats.org/officeDocument/2006/math" xmlns:v="urn:schemas-microsoft-com:vml" xmlns:wp="http://schemas.openxmlformats.org/drawingml/2006/wordprocessingDrawing" xmlns:w10="urn:schemas-microsoft-com:office:word" xmlns:w="http://schemas.openxmlformats.org/wordprocessingml/2006/main" xmlns:wne="http://schemas.microsoft.com/office/word/2006/wordml">
   <w:body>
     <w:p>
       <w:pPr>
@@ -38,7 +38,7 @@
         </w:numPr>
         <w:jc w:val="both"/>
       </w:pPr>
-      <w:hyperlink r:id="rId6" w:history="1">
+      <w:hyperlink r:id="rId5" w:history="1">
         <w:r>
           <w:rPr>
             <w:rStyle w:val="Hipervnculo"/>
@@ -115,7 +115,7 @@
         </w:numPr>
         <w:jc w:val="both"/>
       </w:pPr>
-      <w:hyperlink r:id="rId7" w:history="1">
+      <w:hyperlink r:id="rId6" w:history="1">
         <w:r>
           <w:rPr>
             <w:rStyle w:val="Hipervnculo"/>
@@ -179,7 +179,7 @@
         </w:numPr>
         <w:jc w:val="both"/>
       </w:pPr>
-      <w:hyperlink r:id="rId8" w:history="1">
+      <w:hyperlink r:id="rId7" w:history="1">
         <w:r>
           <w:rPr>
             <w:rStyle w:val="Hipervnculo"/>
@@ -243,7 +243,7 @@
         </w:numPr>
         <w:jc w:val="both"/>
       </w:pPr>
-      <w:hyperlink r:id="rId9" w:history="1">
+      <w:hyperlink r:id="rId8" w:history="1">
         <w:r>
           <w:rPr>
             <w:rStyle w:val="Hipervnculo"/>
@@ -294,7 +294,7 @@
         </w:numPr>
         <w:jc w:val="both"/>
       </w:pPr>
-      <w:hyperlink r:id="rId10" w:history="1">
+      <w:hyperlink r:id="rId9" w:history="1">
         <w:r>
           <w:rPr>
             <w:rStyle w:val="Hipervnculo"/>
@@ -358,7 +358,7 @@
         </w:numPr>
         <w:jc w:val="both"/>
       </w:pPr>
-      <w:hyperlink r:id="rId11" w:history="1">
+      <w:hyperlink r:id="rId10" w:history="1">
         <w:r>
           <w:rPr>
             <w:rStyle w:val="Hipervnculo"/>
@@ -516,6 +516,1352 @@
       </w:pPr>
       <w:bookmarkStart w:id="0" w:name="_GoBack"/>
       <w:bookmarkEnd w:id="0"/>
+    </w:p>
+    <w:p>
+      <w:pPr>
+        <w:jc w:val="both"/>
+      </w:pPr>
+    </w:p>
+    <w:p>
+      <w:pPr>
+        <w:jc w:val="both"/>
+      </w:pPr>
+    </w:p>
+    <w:p>
+      <w:pPr>
+        <w:jc w:val="both"/>
+        <w:rPr>
+          <w:b/>
+          <w:u w:val="single"/>
+        </w:rPr>
+      </w:pPr>
+      <w:r>
+        <w:rPr>
+          <w:b/>
+          <w:u w:val="single"/>
+        </w:rPr>
+        <w:lastRenderedPageBreak/>
+        <w:t>ANOTACIONES Y ESPECIFICACIONES DEL PROYECTO</w:t>
+      </w:r>
+    </w:p>
+    <w:p>
+      <w:pPr>
+        <w:jc w:val="both"/>
+      </w:pPr>
+      <w:r>
+        <w:t>INSTALACIÓN DE CENTROS DE CAPACITACIÓN INFORMÁTICA</w:t>
+      </w:r>
+    </w:p>
+    <w:p>
+      <w:pPr>
+        <w:spacing w:after="0"/>
+        <w:jc w:val="both"/>
+        <w:rPr>
+          <w:rFonts w:ascii="Calibri" w:hAnsi="Calibri" w:cs="Calibri"/>
+          <w:lang w:val="en-US"/>
+        </w:rPr>
+      </w:pPr>
+      <w:r>
+        <w:rPr>
+          <w:rFonts w:ascii="Calibri" w:hAnsi="Calibri" w:cs="Calibri"/>
+          <w:lang w:val="en-US"/>
+        </w:rPr>
+        <w:t>PLAN DE GERENCIAMIENTO</w:t>
+      </w:r>
+    </w:p>
+    <w:p>
+      <w:pPr>
+        <w:spacing w:after="0"/>
+        <w:jc w:val="both"/>
+        <w:rPr>
+          <w:rFonts w:ascii="Calibri" w:hAnsi="Calibri" w:cs="Calibri"/>
+          <w:lang w:val="en-US"/>
+        </w:rPr>
+      </w:pPr>
+      <w:r>
+        <w:rPr>
+          <w:rFonts w:ascii="Calibri" w:hAnsi="Calibri" w:cs="Calibri"/>
+          <w:lang w:val="en-US"/>
+        </w:rPr>
+        <w:t>- SOW</w:t>
+      </w:r>
+    </w:p>
+    <w:p>
+      <w:pPr>
+        <w:spacing w:after="0"/>
+        <w:jc w:val="both"/>
+        <w:rPr>
+          <w:rFonts w:ascii="Calibri" w:hAnsi="Calibri" w:cs="Calibri"/>
+          <w:lang w:val="en-US"/>
+        </w:rPr>
+      </w:pPr>
+      <w:r>
+        <w:rPr>
+          <w:rFonts w:ascii="Calibri" w:hAnsi="Calibri" w:cs="Calibri"/>
+          <w:lang w:val="en-US"/>
+        </w:rPr>
+        <w:t>- Project Charter</w:t>
+      </w:r>
+    </w:p>
+    <w:p>
+      <w:pPr>
+        <w:spacing w:after="0"/>
+        <w:jc w:val="both"/>
+        <w:rPr>
+          <w:rFonts w:ascii="Calibri" w:hAnsi="Calibri" w:cs="Calibri"/>
+          <w:lang w:val="en-US"/>
+        </w:rPr>
+      </w:pPr>
+      <w:r>
+        <w:rPr>
+          <w:rFonts w:ascii="Calibri" w:hAnsi="Calibri" w:cs="Calibri"/>
+          <w:lang w:val="en-US"/>
+        </w:rPr>
+        <w:t>- Scope</w:t>
+      </w:r>
+    </w:p>
+    <w:p>
+      <w:pPr>
+        <w:spacing w:after="0"/>
+        <w:jc w:val="both"/>
+        <w:rPr>
+          <w:rFonts w:ascii="Calibri" w:hAnsi="Calibri" w:cs="Calibri"/>
+          <w:lang w:val="en-US"/>
+        </w:rPr>
+      </w:pPr>
+      <w:r>
+        <w:rPr>
+          <w:rFonts w:ascii="Calibri" w:hAnsi="Calibri" w:cs="Calibri"/>
+          <w:lang w:val="en-US"/>
+        </w:rPr>
+        <w:t>- WBS</w:t>
+      </w:r>
+    </w:p>
+    <w:p>
+      <w:pPr>
+        <w:spacing w:after="0"/>
+        <w:jc w:val="both"/>
+        <w:rPr>
+          <w:rFonts w:ascii="Calibri" w:hAnsi="Calibri" w:cs="Calibri"/>
+          <w:lang w:val="en-US"/>
+        </w:rPr>
+      </w:pPr>
+      <w:r>
+        <w:rPr>
+          <w:rFonts w:ascii="Calibri" w:hAnsi="Calibri" w:cs="Calibri"/>
+          <w:lang w:val="en-US"/>
+        </w:rPr>
+        <w:t>- Diccionario de la WBS</w:t>
+      </w:r>
+    </w:p>
+    <w:p>
+      <w:pPr>
+        <w:spacing w:after="0"/>
+        <w:jc w:val="both"/>
+        <w:rPr>
+          <w:rFonts w:ascii="Calibri" w:hAnsi="Calibri" w:cs="Calibri"/>
+          <w:lang w:val="en-US"/>
+        </w:rPr>
+      </w:pPr>
+    </w:p>
+    <w:p>
+      <w:pPr>
+        <w:spacing w:after="0"/>
+        <w:jc w:val="both"/>
+        <w:rPr>
+          <w:rFonts w:ascii="Calibri" w:hAnsi="Calibri" w:cs="Calibri"/>
+          <w:lang w:val="en-US"/>
+        </w:rPr>
+      </w:pPr>
+      <w:r>
+        <w:rPr>
+          <w:rFonts w:ascii="Calibri" w:hAnsi="Calibri" w:cs="Calibri"/>
+          <w:lang w:val="en-US"/>
+        </w:rPr>
+        <w:t>TRIPLE RESTRICCION</w:t>
+      </w:r>
+    </w:p>
+    <w:p>
+      <w:pPr>
+        <w:spacing w:after="0"/>
+        <w:jc w:val="both"/>
+        <w:rPr>
+          <w:rFonts w:ascii="Calibri" w:hAnsi="Calibri" w:cs="Calibri"/>
+          <w:lang w:val="en-US"/>
+        </w:rPr>
+      </w:pPr>
+      <w:r>
+        <w:rPr>
+          <w:rFonts w:ascii="Calibri" w:hAnsi="Calibri" w:cs="Calibri"/>
+          <w:lang w:val="en-US"/>
+        </w:rPr>
+        <w:t>1. Alcance y tiempo</w:t>
+      </w:r>
+    </w:p>
+    <w:p>
+      <w:pPr>
+        <w:spacing w:after="0"/>
+        <w:jc w:val="both"/>
+        <w:rPr>
+          <w:rFonts w:ascii="Calibri" w:hAnsi="Calibri" w:cs="Calibri"/>
+          <w:lang w:val="en-US"/>
+        </w:rPr>
+      </w:pPr>
+      <w:r>
+        <w:rPr>
+          <w:rFonts w:ascii="Calibri" w:hAnsi="Calibri" w:cs="Calibri"/>
+          <w:lang w:val="en-US"/>
+        </w:rPr>
+        <w:t>2. Costo</w:t>
+      </w:r>
+    </w:p>
+    <w:p>
+      <w:pPr>
+        <w:spacing w:after="0"/>
+        <w:jc w:val="both"/>
+        <w:rPr>
+          <w:rFonts w:ascii="Calibri" w:hAnsi="Calibri" w:cs="Calibri"/>
+          <w:lang w:val="en-US"/>
+        </w:rPr>
+      </w:pPr>
+    </w:p>
+    <w:p>
+      <w:pPr>
+        <w:spacing w:after="0"/>
+        <w:jc w:val="both"/>
+        <w:rPr>
+          <w:rFonts w:ascii="Calibri" w:hAnsi="Calibri" w:cs="Calibri"/>
+          <w:lang w:val="en-US"/>
+        </w:rPr>
+      </w:pPr>
+      <w:r>
+        <w:rPr>
+          <w:rFonts w:ascii="Calibri" w:hAnsi="Calibri" w:cs="Calibri"/>
+          <w:lang w:val="en-US"/>
+        </w:rPr>
+        <w:t>STAKEHOLDERS</w:t>
+      </w:r>
+    </w:p>
+    <w:p>
+      <w:pPr>
+        <w:spacing w:after="0"/>
+        <w:jc w:val="both"/>
+        <w:rPr>
+          <w:rFonts w:ascii="Calibri" w:hAnsi="Calibri" w:cs="Calibri"/>
+          <w:lang w:val="en-US"/>
+        </w:rPr>
+      </w:pPr>
+      <w:r>
+        <w:rPr>
+          <w:rFonts w:ascii="Calibri" w:hAnsi="Calibri" w:cs="Calibri"/>
+          <w:lang w:val="en-US"/>
+        </w:rPr>
+        <w:t>- Ministerio de educación de la Provincia</w:t>
+      </w:r>
+    </w:p>
+    <w:p>
+      <w:pPr>
+        <w:spacing w:after="0"/>
+        <w:jc w:val="both"/>
+        <w:rPr>
+          <w:rFonts w:ascii="Calibri" w:hAnsi="Calibri" w:cs="Calibri"/>
+          <w:lang w:val="en-US"/>
+        </w:rPr>
+      </w:pPr>
+      <w:r>
+        <w:rPr>
+          <w:rFonts w:ascii="Calibri" w:hAnsi="Calibri" w:cs="Calibri"/>
+          <w:lang w:val="en-US"/>
+        </w:rPr>
+        <w:t>- Ministro de Educación,</w:t>
+      </w:r>
+    </w:p>
+    <w:p>
+      <w:pPr>
+        <w:spacing w:after="0"/>
+        <w:jc w:val="both"/>
+        <w:rPr>
+          <w:rFonts w:ascii="Calibri" w:hAnsi="Calibri" w:cs="Calibri"/>
+          <w:lang w:val="en-US"/>
+        </w:rPr>
+      </w:pPr>
+      <w:r>
+        <w:rPr>
+          <w:rFonts w:ascii="Calibri" w:hAnsi="Calibri" w:cs="Calibri"/>
+          <w:lang w:val="en-US"/>
+        </w:rPr>
+        <w:t>- BID, sponsor</w:t>
+      </w:r>
+    </w:p>
+    <w:p>
+      <w:pPr>
+        <w:spacing w:after="0"/>
+        <w:jc w:val="both"/>
+        <w:rPr>
+          <w:rFonts w:ascii="Calibri" w:hAnsi="Calibri" w:cs="Calibri"/>
+          <w:lang w:val="en-US"/>
+        </w:rPr>
+      </w:pPr>
+      <w:r>
+        <w:rPr>
+          <w:rFonts w:ascii="Calibri" w:hAnsi="Calibri" w:cs="Calibri"/>
+          <w:lang w:val="en-US"/>
+        </w:rPr>
+        <w:t xml:space="preserve">- </w:t>
+      </w:r>
+      <w:proofErr w:type="spellStart"/>
+      <w:r>
+        <w:rPr>
+          <w:rFonts w:ascii="Calibri" w:hAnsi="Calibri" w:cs="Calibri"/>
+          <w:lang w:val="en-US"/>
+        </w:rPr>
+        <w:t>Responsable</w:t>
+      </w:r>
+      <w:proofErr w:type="spellEnd"/>
+      <w:r>
+        <w:rPr>
+          <w:rFonts w:ascii="Calibri" w:hAnsi="Calibri" w:cs="Calibri"/>
+          <w:lang w:val="en-US"/>
+        </w:rPr>
+        <w:t xml:space="preserve"> de </w:t>
+      </w:r>
+      <w:proofErr w:type="spellStart"/>
+      <w:r>
+        <w:rPr>
+          <w:rFonts w:ascii="Calibri" w:hAnsi="Calibri" w:cs="Calibri"/>
+          <w:lang w:val="en-US"/>
+        </w:rPr>
+        <w:t>capacitación</w:t>
+      </w:r>
+      <w:proofErr w:type="spellEnd"/>
+      <w:r>
+        <w:rPr>
+          <w:rFonts w:ascii="Calibri" w:hAnsi="Calibri" w:cs="Calibri"/>
+          <w:lang w:val="en-US"/>
+        </w:rPr>
+        <w:t xml:space="preserve">, Gustavo </w:t>
+      </w:r>
+      <w:proofErr w:type="spellStart"/>
+      <w:r>
+        <w:rPr>
+          <w:rFonts w:ascii="Calibri" w:hAnsi="Calibri" w:cs="Calibri"/>
+          <w:lang w:val="en-US"/>
+        </w:rPr>
+        <w:t>Funes</w:t>
+      </w:r>
+      <w:proofErr w:type="spellEnd"/>
+    </w:p>
+    <w:p>
+      <w:pPr>
+        <w:spacing w:after="0"/>
+        <w:jc w:val="both"/>
+        <w:rPr>
+          <w:rFonts w:ascii="Calibri" w:hAnsi="Calibri" w:cs="Calibri"/>
+          <w:lang w:val="en-US"/>
+        </w:rPr>
+      </w:pPr>
+      <w:r>
+        <w:rPr>
+          <w:rFonts w:ascii="Calibri" w:hAnsi="Calibri" w:cs="Calibri"/>
+          <w:lang w:val="en-US"/>
+        </w:rPr>
+        <w:t>- Responsable de compras, Mauricio</w:t>
+      </w:r>
+    </w:p>
+    <w:p>
+      <w:pPr>
+        <w:spacing w:after="0"/>
+        <w:jc w:val="both"/>
+        <w:rPr>
+          <w:rFonts w:ascii="Calibri" w:hAnsi="Calibri" w:cs="Calibri"/>
+          <w:lang w:val="en-US"/>
+        </w:rPr>
+      </w:pPr>
+      <w:r>
+        <w:rPr>
+          <w:rFonts w:ascii="Calibri" w:hAnsi="Calibri" w:cs="Calibri"/>
+          <w:lang w:val="en-US"/>
+        </w:rPr>
+        <w:t>- Responsable de Relevamiento, Alejandra</w:t>
+      </w:r>
+    </w:p>
+    <w:p>
+      <w:pPr>
+        <w:spacing w:after="0"/>
+        <w:jc w:val="both"/>
+        <w:rPr>
+          <w:rFonts w:ascii="Calibri" w:hAnsi="Calibri" w:cs="Calibri"/>
+          <w:lang w:val="en-US"/>
+        </w:rPr>
+      </w:pPr>
+      <w:r>
+        <w:rPr>
+          <w:rFonts w:ascii="Calibri" w:hAnsi="Calibri" w:cs="Calibri"/>
+          <w:lang w:val="en-US"/>
+        </w:rPr>
+        <w:t>- Responsable de logística, Alejandro</w:t>
+      </w:r>
+    </w:p>
+    <w:p>
+      <w:pPr>
+        <w:spacing w:after="0"/>
+        <w:jc w:val="both"/>
+        <w:rPr>
+          <w:rFonts w:ascii="Calibri" w:hAnsi="Calibri" w:cs="Calibri"/>
+          <w:lang w:val="en-US"/>
+        </w:rPr>
+      </w:pPr>
+      <w:r>
+        <w:rPr>
+          <w:rFonts w:ascii="Calibri" w:hAnsi="Calibri" w:cs="Calibri"/>
+          <w:lang w:val="en-US"/>
+        </w:rPr>
+        <w:t>- Responsable de Instalaciones, Lucas</w:t>
+      </w:r>
+    </w:p>
+    <w:p>
+      <w:pPr>
+        <w:spacing w:after="0"/>
+        <w:jc w:val="both"/>
+        <w:rPr>
+          <w:rFonts w:ascii="Calibri" w:hAnsi="Calibri" w:cs="Calibri"/>
+        </w:rPr>
+      </w:pPr>
+      <w:r>
+        <w:rPr>
+          <w:rFonts w:ascii="Calibri" w:hAnsi="Calibri" w:cs="Calibri"/>
+        </w:rPr>
+        <w:t>- Docentes a capacitar, 2 por escuela</w:t>
+      </w:r>
+    </w:p>
+    <w:p>
+      <w:pPr>
+        <w:spacing w:after="0"/>
+        <w:jc w:val="both"/>
+        <w:rPr>
+          <w:rFonts w:ascii="Calibri" w:hAnsi="Calibri" w:cs="Calibri"/>
+        </w:rPr>
+      </w:pPr>
+      <w:r>
+        <w:rPr>
+          <w:rFonts w:ascii="Calibri" w:hAnsi="Calibri" w:cs="Calibri"/>
+        </w:rPr>
+        <w:t xml:space="preserve">- Escuela, 20 </w:t>
+      </w:r>
+      <w:proofErr w:type="gramStart"/>
+      <w:r>
+        <w:rPr>
+          <w:rFonts w:ascii="Calibri" w:hAnsi="Calibri" w:cs="Calibri"/>
+        </w:rPr>
+        <w:t>capital</w:t>
+      </w:r>
+      <w:proofErr w:type="gramEnd"/>
+      <w:r>
+        <w:rPr>
+          <w:rFonts w:ascii="Calibri" w:hAnsi="Calibri" w:cs="Calibri"/>
+        </w:rPr>
+        <w:t xml:space="preserve"> y 20 interior</w:t>
+      </w:r>
+    </w:p>
+    <w:p>
+      <w:pPr>
+        <w:spacing w:after="0"/>
+        <w:jc w:val="both"/>
+        <w:rPr>
+          <w:rFonts w:ascii="Calibri" w:hAnsi="Calibri" w:cs="Calibri"/>
+          <w:lang w:val="en-US"/>
+        </w:rPr>
+      </w:pPr>
+      <w:r>
+        <w:rPr>
+          <w:rFonts w:ascii="Calibri" w:hAnsi="Calibri" w:cs="Calibri"/>
+          <w:lang w:val="en-US"/>
+        </w:rPr>
+        <w:t xml:space="preserve">- </w:t>
+      </w:r>
+      <w:proofErr w:type="spellStart"/>
+      <w:r>
+        <w:rPr>
+          <w:rFonts w:ascii="Calibri" w:hAnsi="Calibri" w:cs="Calibri"/>
+          <w:lang w:val="en-US"/>
+        </w:rPr>
+        <w:t>Responsable</w:t>
+      </w:r>
+      <w:proofErr w:type="spellEnd"/>
+      <w:r>
+        <w:rPr>
+          <w:rFonts w:ascii="Calibri" w:hAnsi="Calibri" w:cs="Calibri"/>
+          <w:lang w:val="en-US"/>
+        </w:rPr>
+        <w:t xml:space="preserve"> de </w:t>
+      </w:r>
+      <w:proofErr w:type="spellStart"/>
+      <w:r>
+        <w:rPr>
+          <w:rFonts w:ascii="Calibri" w:hAnsi="Calibri" w:cs="Calibri"/>
+          <w:lang w:val="en-US"/>
+        </w:rPr>
+        <w:t>instalación</w:t>
+      </w:r>
+      <w:proofErr w:type="spellEnd"/>
+      <w:r>
+        <w:rPr>
+          <w:rFonts w:ascii="Calibri" w:hAnsi="Calibri" w:cs="Calibri"/>
+          <w:lang w:val="en-US"/>
+        </w:rPr>
+        <w:t xml:space="preserve">, </w:t>
+      </w:r>
+    </w:p>
+    <w:p>
+      <w:pPr>
+        <w:spacing w:after="0"/>
+        <w:jc w:val="both"/>
+        <w:rPr>
+          <w:rFonts w:ascii="Calibri" w:hAnsi="Calibri" w:cs="Calibri"/>
+          <w:lang w:val="en-US"/>
+        </w:rPr>
+      </w:pPr>
+      <w:r>
+        <w:rPr>
+          <w:rFonts w:ascii="Calibri" w:hAnsi="Calibri" w:cs="Calibri"/>
+          <w:lang w:val="en-US"/>
+        </w:rPr>
+        <w:t xml:space="preserve">- PM, Pedro </w:t>
+      </w:r>
+      <w:proofErr w:type="spellStart"/>
+      <w:r>
+        <w:rPr>
+          <w:rFonts w:ascii="Calibri" w:hAnsi="Calibri" w:cs="Calibri"/>
+          <w:lang w:val="en-US"/>
+        </w:rPr>
+        <w:t>Rodriguez</w:t>
+      </w:r>
+      <w:proofErr w:type="spellEnd"/>
+      <w:r>
+        <w:rPr>
+          <w:rFonts w:ascii="Calibri" w:hAnsi="Calibri" w:cs="Calibri"/>
+          <w:lang w:val="en-US"/>
+        </w:rPr>
+        <w:t xml:space="preserve"> </w:t>
+      </w:r>
+      <w:proofErr w:type="spellStart"/>
+      <w:r>
+        <w:rPr>
+          <w:rFonts w:ascii="Calibri" w:hAnsi="Calibri" w:cs="Calibri"/>
+          <w:lang w:val="en-US"/>
+        </w:rPr>
+        <w:t>Losso</w:t>
+      </w:r>
+      <w:proofErr w:type="spellEnd"/>
+    </w:p>
+    <w:p>
+      <w:pPr>
+        <w:spacing w:after="0"/>
+        <w:jc w:val="both"/>
+        <w:rPr>
+          <w:rFonts w:ascii="Calibri" w:hAnsi="Calibri" w:cs="Calibri"/>
+          <w:lang w:val="en-US"/>
+        </w:rPr>
+      </w:pPr>
+    </w:p>
+    <w:p>
+      <w:pPr>
+        <w:spacing w:after="0"/>
+        <w:jc w:val="both"/>
+        <w:rPr>
+          <w:rFonts w:ascii="Calibri" w:hAnsi="Calibri" w:cs="Calibri"/>
+          <w:lang w:val="en-US"/>
+        </w:rPr>
+      </w:pPr>
+      <w:r>
+        <w:rPr>
+          <w:rFonts w:ascii="Calibri" w:hAnsi="Calibri" w:cs="Calibri"/>
+          <w:lang w:val="en-US"/>
+        </w:rPr>
+        <w:t>SUPUESTOS</w:t>
+      </w:r>
+    </w:p>
+    <w:p>
+      <w:pPr>
+        <w:spacing w:after="0"/>
+        <w:jc w:val="both"/>
+        <w:rPr>
+          <w:rFonts w:ascii="Calibri" w:hAnsi="Calibri" w:cs="Calibri"/>
+          <w:lang w:val="en-US"/>
+        </w:rPr>
+      </w:pPr>
+      <w:r>
+        <w:rPr>
+          <w:rFonts w:ascii="Calibri" w:hAnsi="Calibri" w:cs="Calibri"/>
+          <w:lang w:val="en-US"/>
+        </w:rPr>
+        <w:t>- El proyecto no incluye el proceso de dictado.</w:t>
+      </w:r>
+    </w:p>
+    <w:p>
+      <w:pPr>
+        <w:spacing w:after="0"/>
+        <w:jc w:val="both"/>
+        <w:rPr>
+          <w:rFonts w:ascii="Calibri" w:hAnsi="Calibri" w:cs="Calibri"/>
+          <w:lang w:val="en-US"/>
+        </w:rPr>
+      </w:pPr>
+      <w:r>
+        <w:rPr>
+          <w:rFonts w:ascii="Calibri" w:hAnsi="Calibri" w:cs="Calibri"/>
+          <w:lang w:val="en-US"/>
+        </w:rPr>
+        <w:t>- El aula donde funcionará el centro de capacitación se supone ya construida dentro de la escuela.</w:t>
+      </w:r>
+    </w:p>
+    <w:p>
+      <w:pPr>
+        <w:spacing w:after="0"/>
+        <w:jc w:val="both"/>
+        <w:rPr>
+          <w:rFonts w:ascii="Calibri" w:hAnsi="Calibri" w:cs="Calibri"/>
+          <w:lang w:val="en-US"/>
+        </w:rPr>
+      </w:pPr>
+      <w:r>
+        <w:rPr>
+          <w:rFonts w:ascii="Calibri" w:hAnsi="Calibri" w:cs="Calibri"/>
+          <w:lang w:val="en-US"/>
+        </w:rPr>
+        <w:t>- La decisión de los centros del interior estará a cargo del Gobierno.</w:t>
+      </w:r>
+    </w:p>
+    <w:p>
+      <w:pPr>
+        <w:spacing w:after="0"/>
+        <w:jc w:val="both"/>
+        <w:rPr>
+          <w:rFonts w:ascii="Calibri" w:hAnsi="Calibri" w:cs="Calibri"/>
+          <w:lang w:val="en-US"/>
+        </w:rPr>
+      </w:pPr>
+      <w:r>
+        <w:rPr>
+          <w:rFonts w:ascii="Calibri" w:hAnsi="Calibri" w:cs="Calibri"/>
+          <w:lang w:val="en-US"/>
+        </w:rPr>
+        <w:t xml:space="preserve">- Los colegios deben cumplir ciertas características de </w:t>
+      </w:r>
+      <w:proofErr w:type="gramStart"/>
+      <w:r>
+        <w:rPr>
+          <w:rFonts w:ascii="Calibri" w:hAnsi="Calibri" w:cs="Calibri"/>
+          <w:lang w:val="en-US"/>
+        </w:rPr>
+        <w:t>infraestructura (eléctricas, edilicias y telefónicas</w:t>
+      </w:r>
+      <w:proofErr w:type="gramEnd"/>
+      <w:r>
+        <w:rPr>
+          <w:rFonts w:ascii="Calibri" w:hAnsi="Calibri" w:cs="Calibri"/>
+          <w:lang w:val="en-US"/>
+        </w:rPr>
+        <w:t>).</w:t>
+      </w:r>
+    </w:p>
+    <w:p>
+      <w:pPr>
+        <w:spacing w:after="0"/>
+        <w:jc w:val="both"/>
+        <w:rPr>
+          <w:rFonts w:ascii="Calibri" w:hAnsi="Calibri" w:cs="Calibri"/>
+          <w:lang w:val="en-US"/>
+        </w:rPr>
+      </w:pPr>
+      <w:r>
+        <w:rPr>
+          <w:rFonts w:ascii="Calibri" w:hAnsi="Calibri" w:cs="Calibri"/>
+          <w:lang w:val="en-US"/>
+        </w:rPr>
+        <w:t>- Los 20 centros de capital son elegidos por nuestro equipo de trabajo.</w:t>
+      </w:r>
+    </w:p>
+    <w:p>
+      <w:pPr>
+        <w:spacing w:after="0"/>
+        <w:jc w:val="both"/>
+        <w:rPr>
+          <w:rFonts w:ascii="Calibri" w:hAnsi="Calibri" w:cs="Calibri"/>
+          <w:lang w:val="en-US"/>
+        </w:rPr>
+      </w:pPr>
+      <w:r>
+        <w:rPr>
+          <w:rFonts w:ascii="Calibri" w:hAnsi="Calibri" w:cs="Calibri"/>
+          <w:lang w:val="en-US"/>
+        </w:rPr>
+        <w:t>- Las localidades han sido seleccionadas en conjunto con los sindicatos.</w:t>
+      </w:r>
+    </w:p>
+    <w:p>
+      <w:pPr>
+        <w:spacing w:after="0"/>
+        <w:jc w:val="both"/>
+        <w:rPr>
+          <w:rFonts w:ascii="Calibri" w:hAnsi="Calibri" w:cs="Calibri"/>
+          <w:lang w:val="en-US"/>
+        </w:rPr>
+      </w:pPr>
+      <w:r>
+        <w:rPr>
+          <w:rFonts w:ascii="Calibri" w:hAnsi="Calibri" w:cs="Calibri"/>
+          <w:lang w:val="en-US"/>
+        </w:rPr>
+        <w:t xml:space="preserve">- Los profesores son seleccionados en </w:t>
+      </w:r>
+      <w:proofErr w:type="gramStart"/>
+      <w:r>
+        <w:rPr>
+          <w:rFonts w:ascii="Calibri" w:hAnsi="Calibri" w:cs="Calibri"/>
+          <w:lang w:val="en-US"/>
+        </w:rPr>
+        <w:t>conformidad ...</w:t>
+      </w:r>
+      <w:proofErr w:type="gramEnd"/>
+    </w:p>
+    <w:p>
+      <w:pPr>
+        <w:spacing w:after="0"/>
+        <w:jc w:val="both"/>
+        <w:rPr>
+          <w:rFonts w:ascii="Calibri" w:hAnsi="Calibri" w:cs="Calibri"/>
+          <w:lang w:val="en-US"/>
+        </w:rPr>
+      </w:pPr>
+      <w:r>
+        <w:rPr>
+          <w:rFonts w:ascii="Calibri" w:hAnsi="Calibri" w:cs="Calibri"/>
+          <w:lang w:val="en-US"/>
+        </w:rPr>
+        <w:t>- El monto del dinero coincide con la forma de pago de los equipamientos y servicios de proveedores.</w:t>
+      </w:r>
+    </w:p>
+    <w:p>
+      <w:pPr>
+        <w:spacing w:after="0"/>
+        <w:jc w:val="both"/>
+        <w:rPr>
+          <w:rFonts w:ascii="Calibri" w:hAnsi="Calibri" w:cs="Calibri"/>
+          <w:lang w:val="en-US"/>
+        </w:rPr>
+      </w:pPr>
+    </w:p>
+    <w:p>
+      <w:pPr>
+        <w:spacing w:after="0"/>
+        <w:jc w:val="both"/>
+        <w:rPr>
+          <w:rFonts w:ascii="Calibri" w:hAnsi="Calibri" w:cs="Calibri"/>
+          <w:lang w:val="en-US"/>
+        </w:rPr>
+      </w:pPr>
+      <w:r>
+        <w:rPr>
+          <w:rFonts w:ascii="Calibri" w:hAnsi="Calibri" w:cs="Calibri"/>
+          <w:lang w:val="en-US"/>
+        </w:rPr>
+        <w:t>ESTIMULOS</w:t>
+      </w:r>
+    </w:p>
+    <w:p>
+      <w:pPr>
+        <w:spacing w:after="0"/>
+        <w:jc w:val="both"/>
+        <w:rPr>
+          <w:rFonts w:ascii="Calibri" w:hAnsi="Calibri" w:cs="Calibri"/>
+          <w:lang w:val="en-US"/>
+        </w:rPr>
+      </w:pPr>
+      <w:r>
+        <w:rPr>
+          <w:rFonts w:ascii="Calibri" w:hAnsi="Calibri" w:cs="Calibri"/>
+          <w:lang w:val="en-US"/>
+        </w:rPr>
+        <w:t>- Alfabetización tecnológica.</w:t>
+      </w:r>
+    </w:p>
+    <w:p>
+      <w:pPr>
+        <w:spacing w:after="0"/>
+        <w:jc w:val="both"/>
+        <w:rPr>
+          <w:rFonts w:ascii="Calibri" w:hAnsi="Calibri" w:cs="Calibri"/>
+          <w:lang w:val="en-US"/>
+        </w:rPr>
+      </w:pPr>
+      <w:r>
+        <w:rPr>
+          <w:rFonts w:ascii="Calibri" w:hAnsi="Calibri" w:cs="Calibri"/>
+          <w:lang w:val="en-US"/>
+        </w:rPr>
+        <w:t>- Enriquecer el nivel educativo asociado con las tecnologías informáticas.</w:t>
+      </w:r>
+    </w:p>
+    <w:p>
+      <w:pPr>
+        <w:spacing w:after="0"/>
+        <w:jc w:val="both"/>
+        <w:rPr>
+          <w:rFonts w:ascii="Calibri" w:hAnsi="Calibri" w:cs="Calibri"/>
+          <w:lang w:val="en-US"/>
+        </w:rPr>
+      </w:pPr>
+      <w:r>
+        <w:rPr>
+          <w:rFonts w:ascii="Calibri" w:hAnsi="Calibri" w:cs="Calibri"/>
+          <w:lang w:val="en-US"/>
+        </w:rPr>
+        <w:t>- Sus impuestos vuelven en obras</w:t>
+      </w:r>
+    </w:p>
+    <w:p>
+      <w:pPr>
+        <w:spacing w:after="0"/>
+        <w:jc w:val="both"/>
+        <w:rPr>
+          <w:rFonts w:ascii="Calibri" w:hAnsi="Calibri" w:cs="Calibri"/>
+          <w:lang w:val="en-US"/>
+        </w:rPr>
+      </w:pPr>
+      <w:r>
+        <w:rPr>
+          <w:rFonts w:ascii="Calibri" w:hAnsi="Calibri" w:cs="Calibri"/>
+          <w:lang w:val="en-US"/>
+        </w:rPr>
+        <w:lastRenderedPageBreak/>
+        <w:t xml:space="preserve">- </w:t>
+      </w:r>
+      <w:proofErr w:type="spellStart"/>
+      <w:proofErr w:type="gramStart"/>
+      <w:r>
+        <w:rPr>
+          <w:rFonts w:ascii="Calibri" w:hAnsi="Calibri" w:cs="Calibri"/>
+          <w:lang w:val="en-US"/>
+        </w:rPr>
+        <w:t>Municipaliddes</w:t>
+      </w:r>
+      <w:proofErr w:type="spellEnd"/>
+      <w:r>
+        <w:rPr>
+          <w:rFonts w:ascii="Calibri" w:hAnsi="Calibri" w:cs="Calibri"/>
+          <w:lang w:val="en-US"/>
+        </w:rPr>
+        <w:t xml:space="preserve"> ....</w:t>
+      </w:r>
+      <w:proofErr w:type="gramEnd"/>
+    </w:p>
+    <w:p>
+      <w:pPr>
+        <w:spacing w:after="0"/>
+        <w:jc w:val="both"/>
+        <w:rPr>
+          <w:rFonts w:ascii="Calibri" w:hAnsi="Calibri" w:cs="Calibri"/>
+          <w:lang w:val="en-US"/>
+        </w:rPr>
+      </w:pPr>
+    </w:p>
+    <w:p>
+      <w:pPr>
+        <w:spacing w:after="0"/>
+        <w:jc w:val="both"/>
+        <w:rPr>
+          <w:rFonts w:ascii="Calibri" w:hAnsi="Calibri" w:cs="Calibri"/>
+          <w:lang w:val="en-US"/>
+        </w:rPr>
+      </w:pPr>
+      <w:r>
+        <w:rPr>
+          <w:rFonts w:ascii="Calibri" w:hAnsi="Calibri" w:cs="Calibri"/>
+          <w:lang w:val="en-US"/>
+        </w:rPr>
+        <w:t>RESTRICCIONES</w:t>
+      </w:r>
+    </w:p>
+    <w:p>
+      <w:pPr>
+        <w:spacing w:after="0"/>
+        <w:jc w:val="both"/>
+        <w:rPr>
+          <w:rFonts w:ascii="Calibri" w:hAnsi="Calibri" w:cs="Calibri"/>
+          <w:lang w:val="en-US"/>
+        </w:rPr>
+      </w:pPr>
+      <w:r>
+        <w:rPr>
+          <w:rFonts w:ascii="Calibri" w:hAnsi="Calibri" w:cs="Calibri"/>
+          <w:lang w:val="en-US"/>
+        </w:rPr>
+        <w:t>- Los centros deben ser 20 de capital y 20 de 20 localidades distintas del interior.</w:t>
+      </w:r>
+    </w:p>
+    <w:p>
+      <w:pPr>
+        <w:spacing w:after="0"/>
+        <w:jc w:val="both"/>
+        <w:rPr>
+          <w:rFonts w:ascii="Calibri" w:hAnsi="Calibri" w:cs="Calibri"/>
+          <w:lang w:val="en-US"/>
+        </w:rPr>
+      </w:pPr>
+    </w:p>
+    <w:p>
+      <w:pPr>
+        <w:spacing w:after="0"/>
+        <w:jc w:val="both"/>
+        <w:rPr>
+          <w:rFonts w:ascii="Calibri" w:hAnsi="Calibri" w:cs="Calibri"/>
+          <w:lang w:val="en-US"/>
+        </w:rPr>
+      </w:pPr>
+      <w:r>
+        <w:rPr>
+          <w:rFonts w:ascii="Calibri" w:hAnsi="Calibri" w:cs="Calibri"/>
+          <w:lang w:val="en-US"/>
+        </w:rPr>
+        <w:t>RIESGOS</w:t>
+      </w:r>
+    </w:p>
+    <w:p>
+      <w:pPr>
+        <w:spacing w:after="0"/>
+        <w:jc w:val="both"/>
+        <w:rPr>
+          <w:rFonts w:ascii="Calibri" w:hAnsi="Calibri" w:cs="Calibri"/>
+          <w:lang w:val="en-US"/>
+        </w:rPr>
+      </w:pPr>
+      <w:r>
+        <w:rPr>
+          <w:rFonts w:ascii="Calibri" w:hAnsi="Calibri" w:cs="Calibri"/>
+          <w:lang w:val="en-US"/>
+        </w:rPr>
+        <w:t>- Problemas de liquidación de pagos</w:t>
+      </w:r>
+    </w:p>
+    <w:p>
+      <w:pPr>
+        <w:spacing w:after="0"/>
+        <w:jc w:val="both"/>
+        <w:rPr>
+          <w:rFonts w:ascii="Calibri" w:hAnsi="Calibri" w:cs="Calibri"/>
+          <w:lang w:val="en-US"/>
+        </w:rPr>
+      </w:pPr>
+      <w:r>
+        <w:rPr>
+          <w:rFonts w:ascii="Calibri" w:hAnsi="Calibri" w:cs="Calibri"/>
+          <w:lang w:val="en-US"/>
+        </w:rPr>
+        <w:t>- Que se mantenga el programa del BID</w:t>
+      </w:r>
+    </w:p>
+    <w:p>
+      <w:pPr>
+        <w:spacing w:after="0"/>
+        <w:jc w:val="both"/>
+        <w:rPr>
+          <w:rFonts w:ascii="Calibri" w:hAnsi="Calibri" w:cs="Calibri"/>
+          <w:lang w:val="en-US"/>
+        </w:rPr>
+      </w:pPr>
+    </w:p>
+    <w:p>
+      <w:pPr>
+        <w:spacing w:after="0"/>
+        <w:jc w:val="both"/>
+        <w:rPr>
+          <w:rFonts w:ascii="Calibri" w:hAnsi="Calibri" w:cs="Calibri"/>
+          <w:lang w:val="en-US"/>
+        </w:rPr>
+      </w:pPr>
+      <w:r>
+        <w:rPr>
+          <w:rFonts w:ascii="Calibri" w:hAnsi="Calibri" w:cs="Calibri"/>
+          <w:lang w:val="en-US"/>
+        </w:rPr>
+        <w:t>HITOS</w:t>
+      </w:r>
+    </w:p>
+    <w:p>
+      <w:pPr>
+        <w:spacing w:after="0"/>
+        <w:jc w:val="both"/>
+        <w:rPr>
+          <w:rFonts w:ascii="Calibri" w:hAnsi="Calibri" w:cs="Calibri"/>
+          <w:lang w:val="en-US"/>
+        </w:rPr>
+      </w:pPr>
+      <w:r>
+        <w:rPr>
+          <w:rFonts w:ascii="Calibri" w:hAnsi="Calibri" w:cs="Calibri"/>
+          <w:lang w:val="en-US"/>
+        </w:rPr>
+        <w:t>- Confirmación de los centros a instalar</w:t>
+      </w:r>
+    </w:p>
+    <w:p>
+      <w:pPr>
+        <w:spacing w:after="0"/>
+        <w:jc w:val="both"/>
+        <w:rPr>
+          <w:rFonts w:ascii="Calibri" w:hAnsi="Calibri" w:cs="Calibri"/>
+          <w:lang w:val="en-US"/>
+        </w:rPr>
+      </w:pPr>
+      <w:r>
+        <w:rPr>
+          <w:rFonts w:ascii="Calibri" w:hAnsi="Calibri" w:cs="Calibri"/>
+          <w:lang w:val="en-US"/>
+        </w:rPr>
+        <w:t>- Compra de computadoras</w:t>
+      </w:r>
+    </w:p>
+    <w:p>
+      <w:pPr>
+        <w:spacing w:after="0"/>
+        <w:jc w:val="both"/>
+        <w:rPr>
+          <w:rFonts w:ascii="Calibri" w:hAnsi="Calibri" w:cs="Calibri"/>
+          <w:lang w:val="en-US"/>
+        </w:rPr>
+      </w:pPr>
+      <w:r>
+        <w:rPr>
+          <w:rFonts w:ascii="Calibri" w:hAnsi="Calibri" w:cs="Calibri"/>
+          <w:lang w:val="en-US"/>
+        </w:rPr>
+        <w:t>- Lanzamiento de instalaciones de los centros</w:t>
+      </w:r>
+    </w:p>
+    <w:p>
+      <w:pPr>
+        <w:spacing w:after="0"/>
+        <w:jc w:val="both"/>
+        <w:rPr>
+          <w:rFonts w:ascii="Calibri" w:hAnsi="Calibri" w:cs="Calibri"/>
+          <w:lang w:val="en-US"/>
+        </w:rPr>
+      </w:pPr>
+      <w:r>
+        <w:rPr>
+          <w:rFonts w:ascii="Calibri" w:hAnsi="Calibri" w:cs="Calibri"/>
+          <w:lang w:val="en-US"/>
+        </w:rPr>
+        <w:t>- Instalación de las computadoras</w:t>
+      </w:r>
+    </w:p>
+    <w:p>
+      <w:pPr>
+        <w:spacing w:after="0"/>
+        <w:jc w:val="both"/>
+        <w:rPr>
+          <w:rFonts w:ascii="Calibri" w:hAnsi="Calibri" w:cs="Calibri"/>
+          <w:lang w:val="en-US"/>
+        </w:rPr>
+      </w:pPr>
+      <w:r>
+        <w:rPr>
+          <w:rFonts w:ascii="Calibri" w:hAnsi="Calibri" w:cs="Calibri"/>
+          <w:lang w:val="en-US"/>
+        </w:rPr>
+        <w:t>- Inauguración de los centros</w:t>
+      </w:r>
+    </w:p>
+    <w:p>
+      <w:pPr>
+        <w:spacing w:after="0"/>
+        <w:jc w:val="both"/>
+        <w:rPr>
+          <w:rFonts w:ascii="Calibri" w:hAnsi="Calibri" w:cs="Calibri"/>
+          <w:lang w:val="en-US"/>
+        </w:rPr>
+      </w:pPr>
+    </w:p>
+    <w:p>
+      <w:pPr>
+        <w:spacing w:after="0"/>
+        <w:jc w:val="both"/>
+        <w:rPr>
+          <w:rFonts w:ascii="Calibri" w:hAnsi="Calibri" w:cs="Calibri"/>
+          <w:lang w:val="en-US"/>
+        </w:rPr>
+      </w:pPr>
+      <w:r>
+        <w:rPr>
+          <w:rFonts w:ascii="Calibri" w:hAnsi="Calibri" w:cs="Calibri"/>
+          <w:lang w:val="en-US"/>
+        </w:rPr>
+        <w:t>REQUERIMIENTOS</w:t>
+      </w:r>
+    </w:p>
+    <w:p>
+      <w:pPr>
+        <w:spacing w:after="0"/>
+        <w:jc w:val="both"/>
+        <w:rPr>
+          <w:rFonts w:ascii="Calibri" w:hAnsi="Calibri" w:cs="Calibri"/>
+          <w:lang w:val="en-US"/>
+        </w:rPr>
+      </w:pPr>
+      <w:r>
+        <w:rPr>
+          <w:rFonts w:ascii="Calibri" w:hAnsi="Calibri" w:cs="Calibri"/>
+          <w:lang w:val="en-US"/>
+        </w:rPr>
+        <w:t xml:space="preserve">- </w:t>
+      </w:r>
+    </w:p>
+    <w:p>
+      <w:pPr>
+        <w:spacing w:after="0"/>
+        <w:jc w:val="both"/>
+        <w:rPr>
+          <w:rFonts w:ascii="Calibri" w:hAnsi="Calibri" w:cs="Calibri"/>
+          <w:lang w:val="en-US"/>
+        </w:rPr>
+      </w:pPr>
+    </w:p>
+    <w:p>
+      <w:pPr>
+        <w:spacing w:after="0"/>
+        <w:jc w:val="both"/>
+        <w:rPr>
+          <w:rFonts w:ascii="Calibri" w:hAnsi="Calibri" w:cs="Calibri"/>
+          <w:lang w:val="en-US"/>
+        </w:rPr>
+      </w:pPr>
+      <w:r>
+        <w:rPr>
+          <w:rFonts w:ascii="Calibri" w:hAnsi="Calibri" w:cs="Calibri"/>
+          <w:lang w:val="en-US"/>
+        </w:rPr>
+        <w:t>ENTREGABLES</w:t>
+      </w:r>
+    </w:p>
+    <w:p>
+      <w:pPr>
+        <w:spacing w:after="0"/>
+        <w:jc w:val="both"/>
+        <w:rPr>
+          <w:rFonts w:ascii="Calibri" w:hAnsi="Calibri" w:cs="Calibri"/>
+          <w:lang w:val="en-US"/>
+        </w:rPr>
+      </w:pPr>
+      <w:r>
+        <w:rPr>
+          <w:rFonts w:ascii="Calibri" w:hAnsi="Calibri" w:cs="Calibri"/>
+          <w:lang w:val="en-US"/>
+        </w:rPr>
+        <w:t>1. Relevamiento realizado (Alejandra)</w:t>
+      </w:r>
+    </w:p>
+    <w:p>
+      <w:pPr>
+        <w:spacing w:after="0"/>
+        <w:jc w:val="both"/>
+        <w:rPr>
+          <w:rFonts w:ascii="Calibri" w:hAnsi="Calibri" w:cs="Calibri"/>
+          <w:lang w:val="en-US"/>
+        </w:rPr>
+      </w:pPr>
+      <w:r>
+        <w:rPr>
+          <w:rFonts w:ascii="Calibri" w:hAnsi="Calibri" w:cs="Calibri"/>
+          <w:lang w:val="en-US"/>
+        </w:rPr>
+        <w:t>1.1. Centros de capital elegidos</w:t>
+      </w:r>
+    </w:p>
+    <w:p>
+      <w:pPr>
+        <w:spacing w:after="0"/>
+        <w:jc w:val="both"/>
+        <w:rPr>
+          <w:rFonts w:ascii="Calibri" w:hAnsi="Calibri" w:cs="Calibri"/>
+          <w:lang w:val="en-US"/>
+        </w:rPr>
+      </w:pPr>
+      <w:r>
+        <w:rPr>
+          <w:rFonts w:ascii="Calibri" w:hAnsi="Calibri" w:cs="Calibri"/>
+          <w:lang w:val="en-US"/>
+        </w:rPr>
+        <w:t>1.2. Localidades del interior propuestas</w:t>
+      </w:r>
+    </w:p>
+    <w:p>
+      <w:pPr>
+        <w:spacing w:after="0"/>
+        <w:jc w:val="both"/>
+        <w:rPr>
+          <w:rFonts w:ascii="Calibri" w:hAnsi="Calibri" w:cs="Calibri"/>
+          <w:lang w:val="en-US"/>
+        </w:rPr>
+      </w:pPr>
+    </w:p>
+    <w:p>
+      <w:pPr>
+        <w:spacing w:after="0"/>
+        <w:jc w:val="both"/>
+        <w:rPr>
+          <w:rFonts w:ascii="Calibri" w:hAnsi="Calibri" w:cs="Calibri"/>
+          <w:lang w:val="en-US"/>
+        </w:rPr>
+      </w:pPr>
+      <w:r>
+        <w:rPr>
+          <w:rFonts w:ascii="Calibri" w:hAnsi="Calibri" w:cs="Calibri"/>
+          <w:lang w:val="en-US"/>
+        </w:rPr>
+        <w:t>2. Equipamiento comprado (Mauricio)</w:t>
+      </w:r>
+    </w:p>
+    <w:p>
+      <w:pPr>
+        <w:spacing w:after="0"/>
+        <w:jc w:val="both"/>
+        <w:rPr>
+          <w:rFonts w:ascii="Calibri" w:hAnsi="Calibri" w:cs="Calibri"/>
+          <w:lang w:val="en-US"/>
+        </w:rPr>
+      </w:pPr>
+    </w:p>
+    <w:p>
+      <w:pPr>
+        <w:spacing w:after="0"/>
+        <w:jc w:val="both"/>
+        <w:rPr>
+          <w:rFonts w:ascii="Calibri" w:hAnsi="Calibri" w:cs="Calibri"/>
+          <w:lang w:val="en-US"/>
+        </w:rPr>
+      </w:pPr>
+      <w:r>
+        <w:rPr>
+          <w:rFonts w:ascii="Calibri" w:hAnsi="Calibri" w:cs="Calibri"/>
+          <w:lang w:val="en-US"/>
+        </w:rPr>
+        <w:t>3. Plan de logística (Alejandro)</w:t>
+      </w:r>
+    </w:p>
+    <w:p>
+      <w:pPr>
+        <w:spacing w:after="0"/>
+        <w:jc w:val="both"/>
+        <w:rPr>
+          <w:rFonts w:ascii="Calibri" w:hAnsi="Calibri" w:cs="Calibri"/>
+          <w:lang w:val="en-US"/>
+        </w:rPr>
+      </w:pPr>
+      <w:r>
+        <w:rPr>
+          <w:rFonts w:ascii="Calibri" w:hAnsi="Calibri" w:cs="Calibri"/>
+          <w:lang w:val="en-US"/>
+        </w:rPr>
+        <w:t>3.1. Interior</w:t>
+      </w:r>
+    </w:p>
+    <w:p>
+      <w:pPr>
+        <w:spacing w:after="0"/>
+        <w:jc w:val="both"/>
+        <w:rPr>
+          <w:rFonts w:ascii="Calibri" w:hAnsi="Calibri" w:cs="Calibri"/>
+          <w:lang w:val="en-US"/>
+        </w:rPr>
+      </w:pPr>
+      <w:r>
+        <w:rPr>
+          <w:rFonts w:ascii="Calibri" w:hAnsi="Calibri" w:cs="Calibri"/>
+          <w:lang w:val="en-US"/>
+        </w:rPr>
+        <w:t>1.2. Capital</w:t>
+      </w:r>
+    </w:p>
+    <w:p>
+      <w:pPr>
+        <w:spacing w:after="0"/>
+        <w:jc w:val="both"/>
+        <w:rPr>
+          <w:rFonts w:ascii="Calibri" w:hAnsi="Calibri" w:cs="Calibri"/>
+          <w:lang w:val="en-US"/>
+        </w:rPr>
+      </w:pPr>
+    </w:p>
+    <w:p>
+      <w:pPr>
+        <w:spacing w:after="0"/>
+        <w:jc w:val="both"/>
+        <w:rPr>
+          <w:rFonts w:ascii="Calibri" w:hAnsi="Calibri" w:cs="Calibri"/>
+          <w:lang w:val="en-US"/>
+        </w:rPr>
+      </w:pPr>
+      <w:r>
+        <w:rPr>
+          <w:rFonts w:ascii="Calibri" w:hAnsi="Calibri" w:cs="Calibri"/>
+          <w:lang w:val="en-US"/>
+        </w:rPr>
+        <w:t>4. Centros instalados (Lucas)</w:t>
+      </w:r>
+    </w:p>
+    <w:p>
+      <w:pPr>
+        <w:spacing w:after="0"/>
+        <w:jc w:val="both"/>
+        <w:rPr>
+          <w:rFonts w:ascii="Calibri" w:hAnsi="Calibri" w:cs="Calibri"/>
+          <w:lang w:val="en-US"/>
+        </w:rPr>
+      </w:pPr>
+    </w:p>
+    <w:p>
+      <w:pPr>
+        <w:spacing w:after="0"/>
+        <w:jc w:val="both"/>
+        <w:rPr>
+          <w:rFonts w:ascii="Calibri" w:hAnsi="Calibri" w:cs="Calibri"/>
+          <w:lang w:val="en-US"/>
+        </w:rPr>
+      </w:pPr>
+      <w:r>
+        <w:rPr>
+          <w:rFonts w:ascii="Calibri" w:hAnsi="Calibri" w:cs="Calibri"/>
+          <w:lang w:val="en-US"/>
+        </w:rPr>
+        <w:t>5. Docentes capacitados (Gustavo)</w:t>
+      </w:r>
+    </w:p>
+    <w:p>
+      <w:pPr>
+        <w:spacing w:after="0"/>
+        <w:jc w:val="both"/>
+        <w:rPr>
+          <w:rFonts w:ascii="Calibri" w:hAnsi="Calibri" w:cs="Calibri"/>
+          <w:lang w:val="en-US"/>
+        </w:rPr>
+      </w:pPr>
+    </w:p>
+    <w:p>
+      <w:pPr>
+        <w:spacing w:after="0"/>
+        <w:jc w:val="both"/>
+      </w:pPr>
+      <w:r>
+        <w:rPr>
+          <w:rFonts w:ascii="Calibri" w:hAnsi="Calibri" w:cs="Calibri"/>
+          <w:lang w:val="en-US"/>
+        </w:rPr>
+        <w:t>6. Ger</w:t>
+      </w:r>
+      <w:r>
+        <w:t>enciamiento (Federico)</w:t>
+      </w:r>
     </w:p>
     <w:sectPr>
       <w:pgSz w:w="11906" w:h="16838"/>
@@ -528,7 +1874,7 @@
 </file>
 
 <file path=word/numbering.xml><?xml version="1.0" encoding="utf-8"?>
-<w:numbering xmlns:wpc="http://schemas.microsoft.com/office/word/2010/wordprocessingCanvas" xmlns:mc="http://schemas.openxmlformats.org/markup-compatibility/2006" xmlns:o="urn:schemas-microsoft-com:office:office" xmlns:r="http://schemas.openxmlformats.org/officeDocument/2006/relationships" xmlns:m="http://schemas.openxmlformats.org/officeDocument/2006/math" xmlns:v="urn:schemas-microsoft-com:vml" xmlns:wp14="http://schemas.microsoft.com/office/word/2010/wordprocessingDrawing" xmlns:wp="http://schemas.openxmlformats.org/drawingml/2006/wordprocessingDrawing" xmlns:w10="urn:schemas-microsoft-com:office:word" xmlns:w="http://schemas.openxmlformats.org/wordprocessingml/2006/main" xmlns:w14="http://schemas.microsoft.com/office/word/2010/wordml" xmlns:wpg="http://schemas.microsoft.com/office/word/2010/wordprocessingGroup" xmlns:wpi="http://schemas.microsoft.com/office/word/2010/wordprocessingInk" xmlns:wne="http://schemas.microsoft.com/office/word/2006/wordml" xmlns:wps="http://schemas.microsoft.com/office/word/2010/wordprocessingShape" mc:Ignorable="w14 wp14">
+<w:numbering xmlns:ve="http://schemas.openxmlformats.org/markup-compatibility/2006" xmlns:o="urn:schemas-microsoft-com:office:office" xmlns:r="http://schemas.openxmlformats.org/officeDocument/2006/relationships" xmlns:m="http://schemas.openxmlformats.org/officeDocument/2006/math" xmlns:v="urn:schemas-microsoft-com:vml" xmlns:wp="http://schemas.openxmlformats.org/drawingml/2006/wordprocessingDrawing" xmlns:w10="urn:schemas-microsoft-com:office:word" xmlns:w="http://schemas.openxmlformats.org/wordprocessingml/2006/main" xmlns:wne="http://schemas.microsoft.com/office/word/2006/wordml">
   <w:abstractNum w:abstractNumId="0">
     <w:nsid w:val="1AFD0CB8"/>
     <w:multiLevelType w:val="hybridMultilevel"/>
@@ -649,7 +1995,7 @@
 </file>
 
 <file path=word/styles.xml><?xml version="1.0" encoding="utf-8"?>
-<w:styles xmlns:mc="http://schemas.openxmlformats.org/markup-compatibility/2006" xmlns:r="http://schemas.openxmlformats.org/officeDocument/2006/relationships" xmlns:w="http://schemas.openxmlformats.org/wordprocessingml/2006/main" xmlns:w14="http://schemas.microsoft.com/office/word/2010/wordml" mc:Ignorable="w14">
+<w:styles xmlns:r="http://schemas.openxmlformats.org/officeDocument/2006/relationships" xmlns:w="http://schemas.openxmlformats.org/wordprocessingml/2006/main">
   <w:docDefaults>
     <w:rPrDefault>
       <w:rPr>
@@ -807,6 +2153,7 @@
   <w:style w:type="paragraph" w:default="1" w:styleId="Normal">
     <w:name w:val="Normal"/>
     <w:qFormat/>
+    <w:rsid w:val="000D4CB2"/>
   </w:style>
   <w:style w:type="character" w:default="1" w:styleId="Fuentedeprrafopredeter">
     <w:name w:val="Default Paragraph Font"/>
@@ -819,6 +2166,7 @@
     <w:uiPriority w:val="99"/>
     <w:semiHidden/>
     <w:unhideWhenUsed/>
+    <w:qFormat/>
     <w:tblPr>
       <w:tblInd w:w="0" w:type="dxa"/>
       <w:tblCellMar>

</xml_diff>